<commit_message>
This time with pages numbers updated
</commit_message>
<xml_diff>
--- a/Deliverables/GRA UML Development Approach.docx
+++ b/Deliverables/GRA UML Development Approach.docx
@@ -540,6 +540,8 @@
             <w:t>Table of Contents</w:t>
           </w:r>
         </w:p>
+        <w:bookmarkStart w:id="0" w:name="_GoBack"/>
+        <w:bookmarkEnd w:id="0"/>
         <w:p>
           <w:pPr>
             <w:pStyle w:val="TOC1"/>
@@ -560,7 +562,7 @@
           <w:r>
             <w:fldChar w:fldCharType="separate"/>
           </w:r>
-          <w:hyperlink w:anchor="_Toc387311808" w:history="1">
+          <w:hyperlink w:anchor="_Toc388005438" w:history="1">
             <w:r>
               <w:rPr>
                 <w:rStyle w:val="Hyperlink"/>
@@ -587,7 +589,7 @@
                 <w:noProof/>
                 <w:webHidden/>
               </w:rPr>
-              <w:instrText xml:space="preserve"> PAGEREF _Toc387311808 \h </w:instrText>
+              <w:instrText xml:space="preserve"> PAGEREF _Toc388005438 \h </w:instrText>
             </w:r>
             <w:r>
               <w:rPr>
@@ -629,7 +631,7 @@
               <w:noProof/>
             </w:rPr>
           </w:pPr>
-          <w:hyperlink w:anchor="_Toc387311809" w:history="1">
+          <w:hyperlink w:anchor="_Toc388005439" w:history="1">
             <w:r>
               <w:rPr>
                 <w:rStyle w:val="Hyperlink"/>
@@ -656,7 +658,7 @@
                 <w:noProof/>
                 <w:webHidden/>
               </w:rPr>
-              <w:instrText xml:space="preserve"> PAGEREF _Toc387311809 \h </w:instrText>
+              <w:instrText xml:space="preserve"> PAGEREF _Toc388005439 \h </w:instrText>
             </w:r>
             <w:r>
               <w:rPr>
@@ -698,7 +700,7 @@
               <w:noProof/>
             </w:rPr>
           </w:pPr>
-          <w:hyperlink w:anchor="_Toc387311810" w:history="1">
+          <w:hyperlink w:anchor="_Toc388005440" w:history="1">
             <w:r>
               <w:rPr>
                 <w:rStyle w:val="Hyperlink"/>
@@ -725,7 +727,7 @@
                 <w:noProof/>
                 <w:webHidden/>
               </w:rPr>
-              <w:instrText xml:space="preserve"> PAGEREF _Toc387311810 \h </w:instrText>
+              <w:instrText xml:space="preserve"> PAGEREF _Toc388005440 \h </w:instrText>
             </w:r>
             <w:r>
               <w:rPr>
@@ -767,7 +769,7 @@
               <w:noProof/>
             </w:rPr>
           </w:pPr>
-          <w:hyperlink w:anchor="_Toc387311811" w:history="1">
+          <w:hyperlink w:anchor="_Toc388005441" w:history="1">
             <w:r>
               <w:rPr>
                 <w:rStyle w:val="Hyperlink"/>
@@ -794,7 +796,7 @@
                 <w:noProof/>
                 <w:webHidden/>
               </w:rPr>
-              <w:instrText xml:space="preserve"> PAGEREF _Toc387311811 \h </w:instrText>
+              <w:instrText xml:space="preserve"> PAGEREF _Toc388005441 \h </w:instrText>
             </w:r>
             <w:r>
               <w:rPr>
@@ -836,7 +838,7 @@
               <w:noProof/>
             </w:rPr>
           </w:pPr>
-          <w:hyperlink w:anchor="_Toc387311812" w:history="1">
+          <w:hyperlink w:anchor="_Toc388005442" w:history="1">
             <w:r>
               <w:rPr>
                 <w:rStyle w:val="Hyperlink"/>
@@ -863,7 +865,7 @@
                 <w:noProof/>
                 <w:webHidden/>
               </w:rPr>
-              <w:instrText xml:space="preserve"> PAGEREF _Toc387311812 \h </w:instrText>
+              <w:instrText xml:space="preserve"> PAGEREF _Toc388005442 \h </w:instrText>
             </w:r>
             <w:r>
               <w:rPr>
@@ -905,13 +907,13 @@
               <w:noProof/>
             </w:rPr>
           </w:pPr>
-          <w:hyperlink w:anchor="_Toc387311813" w:history="1">
+          <w:hyperlink w:anchor="_Toc388005443" w:history="1">
             <w:r>
               <w:rPr>
                 <w:rStyle w:val="Hyperlink"/>
                 <w:noProof/>
               </w:rPr>
-              <w:t>Modeling Assessment</w:t>
+              <w:t>Process Modeling</w:t>
             </w:r>
             <w:r>
               <w:rPr>
@@ -932,7 +934,7 @@
                 <w:noProof/>
                 <w:webHidden/>
               </w:rPr>
-              <w:instrText xml:space="preserve"> PAGEREF _Toc387311813 \h </w:instrText>
+              <w:instrText xml:space="preserve"> PAGEREF _Toc388005443 \h </w:instrText>
             </w:r>
             <w:r>
               <w:rPr>
@@ -974,7 +976,7 @@
               <w:noProof/>
             </w:rPr>
           </w:pPr>
-          <w:hyperlink w:anchor="_Toc387311814" w:history="1">
+          <w:hyperlink w:anchor="_Toc388005444" w:history="1">
             <w:r>
               <w:rPr>
                 <w:rStyle w:val="Hyperlink"/>
@@ -1001,7 +1003,7 @@
                 <w:noProof/>
                 <w:webHidden/>
               </w:rPr>
-              <w:instrText xml:space="preserve"> PAGEREF _Toc387311814 \h </w:instrText>
+              <w:instrText xml:space="preserve"> PAGEREF _Toc388005444 \h </w:instrText>
             </w:r>
             <w:r>
               <w:rPr>
@@ -1021,7 +1023,7 @@
                 <w:noProof/>
                 <w:webHidden/>
               </w:rPr>
-              <w:t>7</w:t>
+              <w:t>5</w:t>
             </w:r>
             <w:r>
               <w:rPr>
@@ -1043,7 +1045,7 @@
               <w:noProof/>
             </w:rPr>
           </w:pPr>
-          <w:hyperlink w:anchor="_Toc387311815" w:history="1">
+          <w:hyperlink w:anchor="_Toc388005445" w:history="1">
             <w:r>
               <w:rPr>
                 <w:rStyle w:val="Hyperlink"/>
@@ -1070,7 +1072,7 @@
                 <w:noProof/>
                 <w:webHidden/>
               </w:rPr>
-              <w:instrText xml:space="preserve"> PAGEREF _Toc387311815 \h </w:instrText>
+              <w:instrText xml:space="preserve"> PAGEREF _Toc388005445 \h </w:instrText>
             </w:r>
             <w:r>
               <w:rPr>
@@ -1090,7 +1092,7 @@
                 <w:noProof/>
                 <w:webHidden/>
               </w:rPr>
-              <w:t>8</w:t>
+              <w:t>7</w:t>
             </w:r>
             <w:r>
               <w:rPr>
@@ -1112,7 +1114,7 @@
               <w:noProof/>
             </w:rPr>
           </w:pPr>
-          <w:hyperlink w:anchor="_Toc387311816" w:history="1">
+          <w:hyperlink w:anchor="_Toc388005446" w:history="1">
             <w:r>
               <w:rPr>
                 <w:rStyle w:val="Hyperlink"/>
@@ -1139,7 +1141,7 @@
                 <w:noProof/>
                 <w:webHidden/>
               </w:rPr>
-              <w:instrText xml:space="preserve"> PAGEREF _Toc387311816 \h </w:instrText>
+              <w:instrText xml:space="preserve"> PAGEREF _Toc388005446 \h </w:instrText>
             </w:r>
             <w:r>
               <w:rPr>
@@ -1159,7 +1161,7 @@
                 <w:noProof/>
                 <w:webHidden/>
               </w:rPr>
-              <w:t>9</w:t>
+              <w:t>8</w:t>
             </w:r>
             <w:r>
               <w:rPr>
@@ -1181,7 +1183,7 @@
               <w:noProof/>
             </w:rPr>
           </w:pPr>
-          <w:hyperlink w:anchor="_Toc387311817" w:history="1">
+          <w:hyperlink w:anchor="_Toc388005447" w:history="1">
             <w:r>
               <w:rPr>
                 <w:rStyle w:val="Hyperlink"/>
@@ -1208,7 +1210,7 @@
                 <w:noProof/>
                 <w:webHidden/>
               </w:rPr>
-              <w:instrText xml:space="preserve"> PAGEREF _Toc387311817 \h </w:instrText>
+              <w:instrText xml:space="preserve"> PAGEREF _Toc388005447 \h </w:instrText>
             </w:r>
             <w:r>
               <w:rPr>
@@ -1228,7 +1230,7 @@
                 <w:noProof/>
                 <w:webHidden/>
               </w:rPr>
-              <w:t>9</w:t>
+              <w:t>8</w:t>
             </w:r>
             <w:r>
               <w:rPr>
@@ -1250,7 +1252,7 @@
               <w:noProof/>
             </w:rPr>
           </w:pPr>
-          <w:hyperlink w:anchor="_Toc387311818" w:history="1">
+          <w:hyperlink w:anchor="_Toc388005448" w:history="1">
             <w:r>
               <w:rPr>
                 <w:rStyle w:val="Hyperlink"/>
@@ -1277,7 +1279,7 @@
                 <w:noProof/>
                 <w:webHidden/>
               </w:rPr>
-              <w:instrText xml:space="preserve"> PAGEREF _Toc387311818 \h </w:instrText>
+              <w:instrText xml:space="preserve"> PAGEREF _Toc388005448 \h </w:instrText>
             </w:r>
             <w:r>
               <w:rPr>
@@ -1297,7 +1299,7 @@
                 <w:noProof/>
                 <w:webHidden/>
               </w:rPr>
-              <w:t>9</w:t>
+              <w:t>8</w:t>
             </w:r>
             <w:r>
               <w:rPr>
@@ -1319,7 +1321,7 @@
               <w:noProof/>
             </w:rPr>
           </w:pPr>
-          <w:hyperlink w:anchor="_Toc387311819" w:history="1">
+          <w:hyperlink w:anchor="_Toc388005449" w:history="1">
             <w:r>
               <w:rPr>
                 <w:rStyle w:val="Hyperlink"/>
@@ -1346,7 +1348,7 @@
                 <w:noProof/>
                 <w:webHidden/>
               </w:rPr>
-              <w:instrText xml:space="preserve"> PAGEREF _Toc387311819 \h </w:instrText>
+              <w:instrText xml:space="preserve"> PAGEREF _Toc388005449 \h </w:instrText>
             </w:r>
             <w:r>
               <w:rPr>
@@ -1366,7 +1368,7 @@
                 <w:noProof/>
                 <w:webHidden/>
               </w:rPr>
-              <w:t>12</w:t>
+              <w:t>11</w:t>
             </w:r>
             <w:r>
               <w:rPr>
@@ -1388,7 +1390,7 @@
               <w:noProof/>
             </w:rPr>
           </w:pPr>
-          <w:hyperlink w:anchor="_Toc387311820" w:history="1">
+          <w:hyperlink w:anchor="_Toc388005450" w:history="1">
             <w:r>
               <w:rPr>
                 <w:rStyle w:val="Hyperlink"/>
@@ -1415,7 +1417,7 @@
                 <w:noProof/>
                 <w:webHidden/>
               </w:rPr>
-              <w:instrText xml:space="preserve"> PAGEREF _Toc387311820 \h </w:instrText>
+              <w:instrText xml:space="preserve"> PAGEREF _Toc388005450 \h </w:instrText>
             </w:r>
             <w:r>
               <w:rPr>
@@ -1435,7 +1437,7 @@
                 <w:noProof/>
                 <w:webHidden/>
               </w:rPr>
-              <w:t>15</w:t>
+              <w:t>14</w:t>
             </w:r>
             <w:r>
               <w:rPr>
@@ -1457,7 +1459,7 @@
               <w:noProof/>
             </w:rPr>
           </w:pPr>
-          <w:hyperlink w:anchor="_Toc387311821" w:history="1">
+          <w:hyperlink w:anchor="_Toc388005451" w:history="1">
             <w:r>
               <w:rPr>
                 <w:rStyle w:val="Hyperlink"/>
@@ -1484,7 +1486,7 @@
                 <w:noProof/>
                 <w:webHidden/>
               </w:rPr>
-              <w:instrText xml:space="preserve"> PAGEREF _Toc387311821 \h </w:instrText>
+              <w:instrText xml:space="preserve"> PAGEREF _Toc388005451 \h </w:instrText>
             </w:r>
             <w:r>
               <w:rPr>
@@ -1504,7 +1506,7 @@
                 <w:noProof/>
                 <w:webHidden/>
               </w:rPr>
-              <w:t>23</w:t>
+              <w:t>22</w:t>
             </w:r>
             <w:r>
               <w:rPr>
@@ -1526,7 +1528,7 @@
               <w:noProof/>
             </w:rPr>
           </w:pPr>
-          <w:hyperlink w:anchor="_Toc387311822" w:history="1">
+          <w:hyperlink w:anchor="_Toc388005452" w:history="1">
             <w:r>
               <w:rPr>
                 <w:rStyle w:val="Hyperlink"/>
@@ -1553,7 +1555,7 @@
                 <w:noProof/>
                 <w:webHidden/>
               </w:rPr>
-              <w:instrText xml:space="preserve"> PAGEREF _Toc387311822 \h </w:instrText>
+              <w:instrText xml:space="preserve"> PAGEREF _Toc388005452 \h </w:instrText>
             </w:r>
             <w:r>
               <w:rPr>
@@ -1573,7 +1575,7 @@
                 <w:noProof/>
                 <w:webHidden/>
               </w:rPr>
-              <w:t>24</w:t>
+              <w:t>23</w:t>
             </w:r>
             <w:r>
               <w:rPr>
@@ -2418,12 +2420,12 @@
       <w:pPr>
         <w:pStyle w:val="Heading1"/>
       </w:pPr>
-      <w:bookmarkStart w:id="0" w:name="_Toc387311808"/>
+      <w:bookmarkStart w:id="1" w:name="_Toc388005438"/>
       <w:r>
         <w:lastRenderedPageBreak/>
         <w:t>Introduction</w:t>
       </w:r>
-      <w:bookmarkEnd w:id="0"/>
+      <w:bookmarkEnd w:id="1"/>
     </w:p>
     <w:p>
       <w:pPr>
@@ -2431,11 +2433,11 @@
         <w:spacing w:after="240"/>
         <w:ind w:left="360"/>
       </w:pPr>
-      <w:bookmarkStart w:id="1" w:name="_Toc387311809"/>
+      <w:bookmarkStart w:id="2" w:name="_Toc388005439"/>
       <w:r>
         <w:t>Objective</w:t>
       </w:r>
-      <w:bookmarkEnd w:id="1"/>
+      <w:bookmarkEnd w:id="2"/>
     </w:p>
     <w:p>
       <w:pPr>
@@ -2539,11 +2541,11 @@
         <w:spacing w:after="240"/>
         <w:ind w:left="360"/>
       </w:pPr>
-      <w:bookmarkStart w:id="2" w:name="_Toc387311810"/>
+      <w:bookmarkStart w:id="3" w:name="_Toc388005440"/>
       <w:r>
         <w:t>Overview</w:t>
       </w:r>
-      <w:bookmarkEnd w:id="2"/>
+      <w:bookmarkEnd w:id="3"/>
     </w:p>
     <w:p>
       <w:pPr>
@@ -2727,7 +2729,7 @@
           <w:szCs w:val="22"/>
         </w:rPr>
       </w:pPr>
-      <w:bookmarkStart w:id="3" w:name="_Toc387311823"/>
+      <w:bookmarkStart w:id="4" w:name="_Toc387311823"/>
       <w:r>
         <w:rPr>
           <w:sz w:val="22"/>
@@ -2778,7 +2780,7 @@
         </w:rPr>
         <w:t>: OMG RFP Component Overview</w:t>
       </w:r>
-      <w:bookmarkEnd w:id="3"/>
+      <w:bookmarkEnd w:id="4"/>
     </w:p>
     <w:p>
       <w:pPr>
@@ -2845,11 +2847,11 @@
         <w:spacing w:after="240"/>
         <w:ind w:left="360"/>
       </w:pPr>
-      <w:bookmarkStart w:id="4" w:name="_Toc387311811"/>
+      <w:bookmarkStart w:id="5" w:name="_Toc388005441"/>
       <w:r>
         <w:t>Analysis</w:t>
       </w:r>
-      <w:bookmarkEnd w:id="4"/>
+      <w:bookmarkEnd w:id="5"/>
     </w:p>
     <w:p>
       <w:pPr>
@@ -2857,11 +2859,11 @@
         <w:spacing w:after="120"/>
         <w:ind w:left="547"/>
       </w:pPr>
-      <w:bookmarkStart w:id="5" w:name="_Toc387311812"/>
+      <w:bookmarkStart w:id="6" w:name="_Toc388005442"/>
       <w:r>
         <w:t>Standards Review</w:t>
       </w:r>
-      <w:bookmarkEnd w:id="5"/>
+      <w:bookmarkEnd w:id="6"/>
     </w:p>
     <w:p>
       <w:pPr>
@@ -3400,9 +3402,11 @@
         <w:spacing w:after="120"/>
         <w:ind w:left="547"/>
       </w:pPr>
+      <w:bookmarkStart w:id="7" w:name="_Toc388005443"/>
       <w:r>
         <w:t>Process Modeling</w:t>
       </w:r>
+      <w:bookmarkEnd w:id="7"/>
     </w:p>
     <w:p>
       <w:pPr>
@@ -3455,7 +3459,7 @@
         <w:spacing w:after="120"/>
         <w:ind w:left="547"/>
       </w:pPr>
-      <w:bookmarkStart w:id="6" w:name="_Toc387311814"/>
+      <w:bookmarkStart w:id="8" w:name="_Toc388005444"/>
       <w:r>
         <w:t>Scope</w:t>
       </w:r>
@@ -3465,7 +3469,7 @@
       <w:r>
         <w:t>Classification</w:t>
       </w:r>
-      <w:bookmarkEnd w:id="6"/>
+      <w:bookmarkEnd w:id="8"/>
     </w:p>
     <w:p>
       <w:pPr>
@@ -3928,14 +3932,14 @@
         <w:spacing w:after="120"/>
         <w:ind w:left="547"/>
       </w:pPr>
-      <w:bookmarkStart w:id="7" w:name="_Toc387311815"/>
+      <w:bookmarkStart w:id="9" w:name="_Toc388005445"/>
       <w:r>
         <w:t>Redundancy</w:t>
       </w:r>
       <w:r>
         <w:t xml:space="preserve"> Handling</w:t>
       </w:r>
-      <w:bookmarkEnd w:id="7"/>
+      <w:bookmarkEnd w:id="9"/>
     </w:p>
     <w:p>
       <w:pPr>
@@ -4178,11 +4182,11 @@
       <w:pPr>
         <w:pStyle w:val="Heading1"/>
       </w:pPr>
-      <w:bookmarkStart w:id="8" w:name="_Toc387311816"/>
+      <w:bookmarkStart w:id="10" w:name="_Toc388005446"/>
       <w:r>
         <w:t>Development Approach</w:t>
       </w:r>
-      <w:bookmarkEnd w:id="8"/>
+      <w:bookmarkEnd w:id="10"/>
     </w:p>
     <w:p>
       <w:pPr>
@@ -4190,11 +4194,11 @@
         <w:spacing w:after="240"/>
         <w:ind w:left="360"/>
       </w:pPr>
-      <w:bookmarkStart w:id="9" w:name="_Toc387311817"/>
+      <w:bookmarkStart w:id="11" w:name="_Toc388005447"/>
       <w:r>
         <w:t>Methodology</w:t>
       </w:r>
-      <w:bookmarkEnd w:id="9"/>
+      <w:bookmarkEnd w:id="11"/>
     </w:p>
     <w:p>
       <w:pPr>
@@ -4237,11 +4241,11 @@
         <w:spacing w:after="240"/>
         <w:ind w:left="360"/>
       </w:pPr>
-      <w:bookmarkStart w:id="10" w:name="_Toc387311818"/>
+      <w:bookmarkStart w:id="12" w:name="_Toc388005448"/>
       <w:r>
         <w:t>Approach</w:t>
       </w:r>
-      <w:bookmarkEnd w:id="10"/>
+      <w:bookmarkEnd w:id="12"/>
     </w:p>
     <w:p>
       <w:pPr>
@@ -4638,7 +4642,7 @@
           <w:szCs w:val="22"/>
         </w:rPr>
       </w:pPr>
-      <w:bookmarkStart w:id="11" w:name="_Toc387311824"/>
+      <w:bookmarkStart w:id="13" w:name="_Toc387311824"/>
       <w:r>
         <w:rPr>
           <w:sz w:val="22"/>
@@ -4703,7 +4707,7 @@
         </w:rPr>
         <w:t xml:space="preserve"> Development Approach Overview</w:t>
       </w:r>
-      <w:bookmarkEnd w:id="11"/>
+      <w:bookmarkEnd w:id="13"/>
     </w:p>
     <w:p>
       <w:pPr>
@@ -5081,12 +5085,12 @@
         <w:spacing w:after="120"/>
         <w:ind w:left="547"/>
       </w:pPr>
-      <w:bookmarkStart w:id="12" w:name="_Toc387311819"/>
+      <w:bookmarkStart w:id="14" w:name="_Toc388005449"/>
       <w:r>
         <w:lastRenderedPageBreak/>
         <w:t>Layering</w:t>
       </w:r>
-      <w:bookmarkEnd w:id="12"/>
+      <w:bookmarkEnd w:id="14"/>
     </w:p>
     <w:p>
       <w:pPr>
@@ -5529,7 +5533,7 @@
                               <w:pStyle w:val="Caption"/>
                               <w:jc w:val="center"/>
                             </w:pPr>
-                            <w:bookmarkStart w:id="13" w:name="_Toc387311825"/>
+                            <w:bookmarkStart w:id="15" w:name="_Toc387311825"/>
                             <w:r>
                               <w:t>F</w:t>
                             </w:r>
@@ -5583,7 +5587,7 @@
                               </w:rPr>
                               <w:t>: Logical Service Profile Example</w:t>
                             </w:r>
-                            <w:bookmarkEnd w:id="13"/>
+                            <w:bookmarkEnd w:id="15"/>
                           </w:p>
                         </w:txbxContent>
                       </wps:txbx>
@@ -6434,7 +6438,7 @@
           <w:szCs w:val="22"/>
         </w:rPr>
       </w:pPr>
-      <w:bookmarkStart w:id="14" w:name="_Toc387311827"/>
+      <w:bookmarkStart w:id="16" w:name="_Toc387311827"/>
       <w:r>
         <w:rPr>
           <w:sz w:val="22"/>
@@ -6485,7 +6489,7 @@
         </w:rPr>
         <w:t>: Service Description Example</w:t>
       </w:r>
-      <w:bookmarkEnd w:id="14"/>
+      <w:bookmarkEnd w:id="16"/>
     </w:p>
     <w:p>
       <w:pPr>
@@ -6847,7 +6851,7 @@
           <w:szCs w:val="22"/>
         </w:rPr>
       </w:pPr>
-      <w:bookmarkStart w:id="15" w:name="_Toc387311828"/>
+      <w:bookmarkStart w:id="17" w:name="_Toc387311828"/>
       <w:r>
         <w:rPr>
           <w:sz w:val="22"/>
@@ -6898,7 +6902,7 @@
         </w:rPr>
         <w:t>: Service Interface Document Example</w:t>
       </w:r>
-      <w:bookmarkEnd w:id="15"/>
+      <w:bookmarkEnd w:id="17"/>
     </w:p>
     <w:p/>
     <w:p>
@@ -6907,11 +6911,11 @@
         <w:spacing w:after="120"/>
         <w:ind w:left="547"/>
       </w:pPr>
-      <w:bookmarkStart w:id="16" w:name="_Toc387311820"/>
+      <w:bookmarkStart w:id="18" w:name="_Toc388005450"/>
       <w:r>
         <w:t>Templates</w:t>
       </w:r>
-      <w:bookmarkEnd w:id="16"/>
+      <w:bookmarkEnd w:id="18"/>
     </w:p>
     <w:p>
       <w:pPr>
@@ -7122,7 +7126,7 @@
                                 <w:szCs w:val="22"/>
                               </w:rPr>
                             </w:pPr>
-                            <w:bookmarkStart w:id="17" w:name="_Toc387311829"/>
+                            <w:bookmarkStart w:id="19" w:name="_Toc387311829"/>
                             <w:r>
                               <w:rPr>
                                 <w:sz w:val="22"/>
@@ -7173,7 +7177,7 @@
                               </w:rPr>
                               <w:t>: Technology Template Overview</w:t>
                             </w:r>
-                            <w:bookmarkEnd w:id="17"/>
+                            <w:bookmarkEnd w:id="19"/>
                           </w:p>
                         </w:txbxContent>
                       </wps:txbx>
@@ -7614,7 +7618,7 @@
           <w:szCs w:val="22"/>
         </w:rPr>
       </w:pPr>
-      <w:bookmarkStart w:id="18" w:name="_Toc387311830"/>
+      <w:bookmarkStart w:id="20" w:name="_Toc387311830"/>
       <w:r>
         <w:rPr>
           <w:sz w:val="22"/>
@@ -7673,7 +7677,7 @@
         </w:rPr>
         <w:t xml:space="preserve"> Overview</w:t>
       </w:r>
-      <w:bookmarkEnd w:id="18"/>
+      <w:bookmarkEnd w:id="20"/>
     </w:p>
     <w:p>
       <w:pPr>
@@ -12051,7 +12055,7 @@
           <w:szCs w:val="22"/>
         </w:rPr>
       </w:pPr>
-      <w:bookmarkStart w:id="19" w:name="_Toc387311831"/>
+      <w:bookmarkStart w:id="21" w:name="_Toc387311831"/>
       <w:r>
         <w:rPr>
           <w:sz w:val="22"/>
@@ -12109,7 +12113,7 @@
         </w:rPr>
         <w:t xml:space="preserve"> Table</w:t>
       </w:r>
-      <w:bookmarkEnd w:id="19"/>
+      <w:bookmarkEnd w:id="21"/>
     </w:p>
     <w:p>
       <w:pPr>
@@ -13648,7 +13652,7 @@
           <w:szCs w:val="22"/>
         </w:rPr>
       </w:pPr>
-      <w:bookmarkStart w:id="20" w:name="_Toc387311832"/>
+      <w:bookmarkStart w:id="22" w:name="_Toc387311832"/>
       <w:r>
         <w:rPr>
           <w:sz w:val="22"/>
@@ -13713,7 +13717,7 @@
         </w:rPr>
         <w:t>Service Interaction Requirement - Specification Table</w:t>
       </w:r>
-      <w:bookmarkEnd w:id="20"/>
+      <w:bookmarkEnd w:id="22"/>
     </w:p>
     <w:p>
       <w:pPr>
@@ -13827,7 +13831,7 @@
           <w:szCs w:val="22"/>
         </w:rPr>
       </w:pPr>
-      <w:bookmarkStart w:id="21" w:name="_Toc387311833"/>
+      <w:bookmarkStart w:id="23" w:name="_Toc387311833"/>
       <w:r>
         <w:rPr>
           <w:sz w:val="22"/>
@@ -13878,7 +13882,7 @@
         </w:rPr>
         <w:t>: Specification Hierarchy</w:t>
       </w:r>
-      <w:bookmarkEnd w:id="21"/>
+      <w:bookmarkEnd w:id="23"/>
     </w:p>
     <w:p>
       <w:pPr>
@@ -13995,12 +13999,12 @@
       <w:pPr>
         <w:pStyle w:val="Heading1"/>
       </w:pPr>
-      <w:bookmarkStart w:id="22" w:name="_Toc387311821"/>
+      <w:bookmarkStart w:id="24" w:name="_Toc388005451"/>
       <w:r>
         <w:lastRenderedPageBreak/>
         <w:t>Appendix A: References</w:t>
       </w:r>
-      <w:bookmarkEnd w:id="22"/>
+      <w:bookmarkEnd w:id="24"/>
     </w:p>
     <w:p>
       <w:pPr>
@@ -14459,7 +14463,7 @@
           <w:szCs w:val="32"/>
         </w:rPr>
       </w:pPr>
-      <w:bookmarkStart w:id="23" w:name="_Toc362000287"/>
+      <w:bookmarkStart w:id="25" w:name="_Toc362000287"/>
       <w:r>
         <w:br w:type="page"/>
       </w:r>
@@ -14468,7 +14472,7 @@
       <w:pPr>
         <w:pStyle w:val="Heading1"/>
       </w:pPr>
-      <w:bookmarkStart w:id="24" w:name="_Toc387311822"/>
+      <w:bookmarkStart w:id="26" w:name="_Toc388005452"/>
       <w:r>
         <w:lastRenderedPageBreak/>
         <w:t xml:space="preserve">Appendix </w:t>
@@ -14482,8 +14486,8 @@
       <w:r>
         <w:t xml:space="preserve"> History</w:t>
       </w:r>
-      <w:bookmarkEnd w:id="23"/>
-      <w:bookmarkEnd w:id="24"/>
+      <w:bookmarkEnd w:id="25"/>
+      <w:bookmarkEnd w:id="26"/>
     </w:p>
     <w:p/>
     <w:tbl>
@@ -15226,8 +15230,6 @@
               </w:rPr>
               <w:t>Removed process per GSC</w:t>
             </w:r>
-            <w:bookmarkStart w:id="25" w:name="_GoBack"/>
-            <w:bookmarkEnd w:id="25"/>
           </w:p>
         </w:tc>
       </w:tr>
@@ -19540,7 +19542,7 @@
 </file>
 
 <file path=customXml/itemProps1.xml><?xml version="1.0" encoding="utf-8"?>
-<ds:datastoreItem xmlns:ds="http://schemas.openxmlformats.org/officeDocument/2006/customXml" ds:itemID="{6E934684-96DC-40D3-B02C-D1FE5A65F053}">
+<ds:datastoreItem xmlns:ds="http://schemas.openxmlformats.org/officeDocument/2006/customXml" ds:itemID="{CED1869A-60AF-41E4-98F1-F487358223D4}">
   <ds:schemaRefs>
     <ds:schemaRef ds:uri="http://schemas.openxmlformats.org/officeDocument/2006/bibliography"/>
   </ds:schemaRefs>

</xml_diff>